<commit_message>
Mécanisme + progression update
</commit_message>
<xml_diff>
--- a/Docs/GDD/Mécanismes d'explorations.docx
+++ b/Docs/GDD/Mécanismes d'explorations.docx
@@ -50,7 +50,13 @@
         <w:t>désactivé</w:t>
       </w:r>
       <w:r>
-        <w:t xml:space="preserve"> le mécanisme(levier, dalle,</w:t>
+        <w:t xml:space="preserve"> le mécanisme</w:t>
+      </w:r>
+      <w:r>
+        <w:t xml:space="preserve"> </w:t>
+      </w:r>
+      <w:r>
+        <w:t>(levier, dalle,</w:t>
       </w:r>
       <w:r>
         <w:t xml:space="preserve"> rouages à insérer,</w:t>
@@ -99,7 +105,15 @@
     </w:p>
     <w:p>
       <w:r>
-        <w:t>_ Coffre piégé : Le coffre disparait dans de la vapeur et se transforme en meca.</w:t>
+        <w:t xml:space="preserve">_ Coffre piégé : Le coffre disparait dans de la vapeur et se transforme en </w:t>
+      </w:r>
+      <w:proofErr w:type="spellStart"/>
+      <w:r>
+        <w:t>meca</w:t>
+      </w:r>
+      <w:proofErr w:type="spellEnd"/>
+      <w:r>
+        <w:t>.</w:t>
       </w:r>
     </w:p>
     <w:p>
@@ -183,8 +197,100 @@
         <w:lastRenderedPageBreak/>
         <w:t>_ Sol électrique : diffuse à intervalle régulier ou constant un flux électrique au sol infligeant des dégâts à intervalle régulier.</w:t>
       </w:r>
+    </w:p>
+    <w:p>
+      <w:r>
+        <w:t xml:space="preserve">_ </w:t>
+      </w:r>
+      <w:r>
+        <w:t>Salle piégée : lorsque que vous activez le mécanisme piégé les portes se verrouillent et des ennemis spawn dans la salle</w:t>
+      </w:r>
+      <w:r>
+        <w:t xml:space="preserve"> vous ne pouvez sortir de la salle que si vous triomphez de tous les ennemis.</w:t>
+      </w:r>
+    </w:p>
+    <w:p>
+      <w:r>
+        <w:rPr>
+          <w:noProof/>
+        </w:rPr>
+        <w:drawing>
+          <wp:inline distT="0" distB="0" distL="0" distR="0">
+            <wp:extent cx="5760720" cy="3240405"/>
+            <wp:effectExtent l="0" t="0" r="0" b="0"/>
+            <wp:docPr id="2" name="Image 2" descr="Image associée"/>
+            <wp:cNvGraphicFramePr>
+              <a:graphicFrameLocks xmlns:a="http://schemas.openxmlformats.org/drawingml/2006/main" noChangeAspect="1"/>
+            </wp:cNvGraphicFramePr>
+            <a:graphic xmlns:a="http://schemas.openxmlformats.org/drawingml/2006/main">
+              <a:graphicData uri="http://schemas.openxmlformats.org/drawingml/2006/picture">
+                <pic:pic xmlns:pic="http://schemas.openxmlformats.org/drawingml/2006/picture">
+                  <pic:nvPicPr>
+                    <pic:cNvPr id="0" name="Picture 3" descr="Image associée"/>
+                    <pic:cNvPicPr>
+                      <a:picLocks noChangeAspect="1" noChangeArrowheads="1"/>
+                    </pic:cNvPicPr>
+                  </pic:nvPicPr>
+                  <pic:blipFill>
+                    <a:blip r:embed="rId5">
+                      <a:extLst>
+                        <a:ext uri="{28A0092B-C50C-407E-A947-70E740481C1C}">
+                          <a14:useLocalDpi xmlns:a14="http://schemas.microsoft.com/office/drawing/2010/main" val="0"/>
+                        </a:ext>
+                      </a:extLst>
+                    </a:blip>
+                    <a:srcRect/>
+                    <a:stretch>
+                      <a:fillRect/>
+                    </a:stretch>
+                  </pic:blipFill>
+                  <pic:spPr bwMode="auto">
+                    <a:xfrm>
+                      <a:off x="0" y="0"/>
+                      <a:ext cx="5760720" cy="3240405"/>
+                    </a:xfrm>
+                    <a:prstGeom prst="rect">
+                      <a:avLst/>
+                    </a:prstGeom>
+                    <a:noFill/>
+                    <a:ln>
+                      <a:noFill/>
+                    </a:ln>
+                  </pic:spPr>
+                </pic:pic>
+              </a:graphicData>
+            </a:graphic>
+          </wp:inline>
+        </w:drawing>
+      </w:r>
       <w:bookmarkStart w:id="0" w:name="_GoBack"/>
       <w:bookmarkEnd w:id="0"/>
+    </w:p>
+    <w:p>
+      <w:r>
+        <w:t>_ Gem piégé : si vous essayez de la récupérer directement sans désactiver le mécanisme vous déclenchez le piège qui lui est lié.</w:t>
+      </w:r>
+    </w:p>
+    <w:p>
+      <w:r>
+        <w:t>_ Zone rotative : grâce à un mécanisme (rouage, manivelle, levier…) vous pouvez changer la disposition des couloirs.</w:t>
+      </w:r>
+    </w:p>
+    <w:p>
+      <w:r>
+        <w:t xml:space="preserve">_ </w:t>
+      </w:r>
+      <w:r>
+        <w:t xml:space="preserve">Caméra de surveillance : </w:t>
+      </w:r>
+      <w:r>
+        <w:t>Balaye de case en case un périmètre définis. Si vous êtes détecté par la caméra le mécanisme qui lui est lié s’active (ennemis, trappe…). Les caméras peuvent être désactivé en coupant le courant en accédant à la salle de surveillance et en les désactivant depuis le panneau de contrôle.</w:t>
+      </w:r>
+    </w:p>
+    <w:p>
+      <w:r>
+        <w:t xml:space="preserve">_ </w:t>
+      </w:r>
     </w:p>
     <w:sectPr>
       <w:pgSz w:w="11906" w:h="16838"/>

</xml_diff>

<commit_message>
GDD mecanisme explo / prog
</commit_message>
<xml_diff>
--- a/Docs/GDD/Mécanismes d'explorations.docx
+++ b/Docs/GDD/Mécanismes d'explorations.docx
@@ -94,8 +94,6 @@
           </wp:inline>
         </w:drawing>
       </w:r>
-      <w:bookmarkStart w:id="0" w:name="_GoBack"/>
-      <w:bookmarkEnd w:id="0"/>
     </w:p>
     <w:p>
       <w:r>
@@ -287,6 +285,8 @@
       <w:r>
         <w:t>_ Coffre rouage : Nécessite une clé spécifique pour déverrouiller le contenu du coffre.</w:t>
       </w:r>
+      <w:bookmarkStart w:id="0" w:name="_GoBack"/>
+      <w:bookmarkEnd w:id="0"/>
     </w:p>
     <w:p>
       <w:r>
@@ -301,7 +301,6 @@
         <w:t>.</w:t>
       </w:r>
     </w:p>
-    <w:p/>
     <w:p>
       <w:r>
         <w:rPr>

</xml_diff>

<commit_message>
Update GDD exploration + progression
</commit_message>
<xml_diff>
--- a/Docs/GDD/Mécanismes d'explorations.docx
+++ b/Docs/GDD/Mécanismes d'explorations.docx
@@ -4,6 +4,7 @@
   <w:body>
     <w:p>
       <w:pPr>
+        <w:jc w:val="center"/>
         <w:rPr>
           <w:b/>
           <w:sz w:val="28"/>
@@ -209,6 +210,61 @@
     </w:p>
     <w:p>
       <w:r>
+        <w:rPr>
+          <w:noProof/>
+        </w:rPr>
+        <w:drawing>
+          <wp:inline distT="0" distB="0" distL="0" distR="0">
+            <wp:extent cx="5760720" cy="3240405"/>
+            <wp:effectExtent l="0" t="0" r="0" b="0"/>
+            <wp:docPr id="8" name="Image 8" descr="http://cdn.supersoluce.com/file/docs/docid_5346335b8f152fb4750002b9/elemid_4ee9fac00a2fe93e0e000014/thumb_1414780039-1.jpg"/>
+            <wp:cNvGraphicFramePr>
+              <a:graphicFrameLocks xmlns:a="http://schemas.openxmlformats.org/drawingml/2006/main" noChangeAspect="1"/>
+            </wp:cNvGraphicFramePr>
+            <a:graphic xmlns:a="http://schemas.openxmlformats.org/drawingml/2006/main">
+              <a:graphicData uri="http://schemas.openxmlformats.org/drawingml/2006/picture">
+                <pic:pic xmlns:pic="http://schemas.openxmlformats.org/drawingml/2006/picture">
+                  <pic:nvPicPr>
+                    <pic:cNvPr id="0" name="Picture 6" descr="http://cdn.supersoluce.com/file/docs/docid_5346335b8f152fb4750002b9/elemid_4ee9fac00a2fe93e0e000014/thumb_1414780039-1.jpg"/>
+                    <pic:cNvPicPr>
+                      <a:picLocks noChangeAspect="1" noChangeArrowheads="1"/>
+                    </pic:cNvPicPr>
+                  </pic:nvPicPr>
+                  <pic:blipFill>
+                    <a:blip r:embed="rId6">
+                      <a:extLst>
+                        <a:ext uri="{28A0092B-C50C-407E-A947-70E740481C1C}">
+                          <a14:useLocalDpi xmlns:a14="http://schemas.microsoft.com/office/drawing/2010/main" val="0"/>
+                        </a:ext>
+                      </a:extLst>
+                    </a:blip>
+                    <a:srcRect/>
+                    <a:stretch>
+                      <a:fillRect/>
+                    </a:stretch>
+                  </pic:blipFill>
+                  <pic:spPr bwMode="auto">
+                    <a:xfrm>
+                      <a:off x="0" y="0"/>
+                      <a:ext cx="5760720" cy="3240405"/>
+                    </a:xfrm>
+                    <a:prstGeom prst="rect">
+                      <a:avLst/>
+                    </a:prstGeom>
+                    <a:noFill/>
+                    <a:ln>
+                      <a:noFill/>
+                    </a:ln>
+                  </pic:spPr>
+                </pic:pic>
+              </a:graphicData>
+            </a:graphic>
+          </wp:inline>
+        </w:drawing>
+      </w:r>
+    </w:p>
+    <w:p>
+      <w:r>
         <w:t>_ Fuite vapeur : Des jets de vapeur bouillante sont envoyé à intervalle régulier et blesse le joueur (ne blesse pas les robots ennemis).</w:t>
       </w:r>
     </w:p>
@@ -249,7 +305,7 @@
                     </pic:cNvPicPr>
                   </pic:nvPicPr>
                   <pic:blipFill>
-                    <a:blip r:embed="rId6">
+                    <a:blip r:embed="rId7">
                       <a:extLst>
                         <a:ext uri="{28A0092B-C50C-407E-A947-70E740481C1C}">
                           <a14:useLocalDpi xmlns:a14="http://schemas.microsoft.com/office/drawing/2010/main" val="0"/>
@@ -285,23 +341,22 @@
       <w:r>
         <w:t>_ Coffre rouage : Nécessite une clé spécifique pour déverrouiller le contenu du coffre.</w:t>
       </w:r>
+    </w:p>
+    <w:p>
+      <w:r>
+        <w:t xml:space="preserve">_ Coffre rouage 2 (puzzle) : Vous devez résoudre un puzzle consistant en un entremêlement de rouages qui permettent d’ouvrir la serrure un peu à la </w:t>
+      </w:r>
+      <w:proofErr w:type="spellStart"/>
+      <w:r>
+        <w:t>skyrim</w:t>
+      </w:r>
+      <w:proofErr w:type="spellEnd"/>
+      <w:r>
+        <w:t>.</w:t>
+      </w:r>
+    </w:p>
+    <w:p>
       <w:bookmarkStart w:id="0" w:name="_GoBack"/>
-      <w:bookmarkEnd w:id="0"/>
-    </w:p>
-    <w:p>
-      <w:r>
-        <w:t xml:space="preserve">_ Coffre rouage 2 (puzzle) : Vous devez résoudre un puzzle consistant en un entremêlement de rouages qui permettent d’ouvrir la serrure un peu à la </w:t>
-      </w:r>
-      <w:proofErr w:type="spellStart"/>
-      <w:r>
-        <w:t>skyrim</w:t>
-      </w:r>
-      <w:proofErr w:type="spellEnd"/>
-      <w:r>
-        <w:t>.</w:t>
-      </w:r>
-    </w:p>
-    <w:p>
       <w:r>
         <w:rPr>
           <w:noProof/>
@@ -309,8 +364,8 @@
         <w:lastRenderedPageBreak/>
         <w:drawing>
           <wp:inline distT="0" distB="0" distL="0" distR="0">
-            <wp:extent cx="5760720" cy="4320540"/>
-            <wp:effectExtent l="0" t="0" r="0" b="3810"/>
+            <wp:extent cx="4676775" cy="3507581"/>
+            <wp:effectExtent l="0" t="0" r="0" b="0"/>
             <wp:docPr id="4" name="Image 4" descr="http://img11.hostingpics.net/pics/402176gears.jpg"/>
             <wp:cNvGraphicFramePr>
               <a:graphicFrameLocks xmlns:a="http://schemas.openxmlformats.org/drawingml/2006/main" noChangeAspect="1"/>
@@ -325,7 +380,7 @@
                     </pic:cNvPicPr>
                   </pic:nvPicPr>
                   <pic:blipFill>
-                    <a:blip r:embed="rId7">
+                    <a:blip r:embed="rId8">
                       <a:extLst>
                         <a:ext uri="{28A0092B-C50C-407E-A947-70E740481C1C}">
                           <a14:useLocalDpi xmlns:a14="http://schemas.microsoft.com/office/drawing/2010/main" val="0"/>
@@ -340,7 +395,7 @@
                   <pic:spPr bwMode="auto">
                     <a:xfrm>
                       <a:off x="0" y="0"/>
-                      <a:ext cx="5760720" cy="4320540"/>
+                      <a:ext cx="4700909" cy="3525681"/>
                     </a:xfrm>
                     <a:prstGeom prst="rect">
                       <a:avLst/>
@@ -356,6 +411,7 @@
           </wp:inline>
         </w:drawing>
       </w:r>
+      <w:bookmarkEnd w:id="0"/>
       <w:r>
         <w:t xml:space="preserve">s </w:t>
       </w:r>
@@ -416,7 +472,6 @@
         <w:rPr>
           <w:noProof/>
         </w:rPr>
-        <w:lastRenderedPageBreak/>
         <w:drawing>
           <wp:inline distT="0" distB="0" distL="0" distR="0">
             <wp:extent cx="5760720" cy="3240405"/>
@@ -435,7 +490,7 @@
                     </pic:cNvPicPr>
                   </pic:nvPicPr>
                   <pic:blipFill>
-                    <a:blip r:embed="rId8" cstate="print">
+                    <a:blip r:embed="rId9" cstate="print">
                       <a:extLst>
                         <a:ext uri="{28A0092B-C50C-407E-A947-70E740481C1C}">
                           <a14:useLocalDpi xmlns:a14="http://schemas.microsoft.com/office/drawing/2010/main" val="0"/>
@@ -469,6 +524,7 @@
     </w:p>
     <w:p>
       <w:r>
+        <w:lastRenderedPageBreak/>
         <w:t>_ Sol électrique : diffuse à intervalle régulier ou constant un flux électrique au sol infligeant des dégâts à intervalle régulier.</w:t>
       </w:r>
     </w:p>
@@ -506,7 +562,7 @@
                     </pic:cNvPicPr>
                   </pic:nvPicPr>
                   <pic:blipFill>
-                    <a:blip r:embed="rId9">
+                    <a:blip r:embed="rId10">
                       <a:extLst>
                         <a:ext uri="{28A0092B-C50C-407E-A947-70E740481C1C}">
                           <a14:useLocalDpi xmlns:a14="http://schemas.microsoft.com/office/drawing/2010/main" val="0"/>
@@ -550,7 +606,6 @@
     </w:p>
     <w:p>
       <w:r>
-        <w:lastRenderedPageBreak/>
         <w:t xml:space="preserve">_ </w:t>
       </w:r>
       <w:r>

</xml_diff>

<commit_message>
Mise en commun des idées sur les mécanismes de progression
</commit_message>
<xml_diff>
--- a/Docs/GDD/Mécanismes d'explorations.docx
+++ b/Docs/GDD/Mécanismes d'explorations.docx
@@ -31,11 +31,13 @@
         <w:t xml:space="preserve"> traversé par le joueur.</w:t>
       </w:r>
     </w:p>
+    <w:p/>
     <w:p>
       <w:r>
         <w:t>_ Portes : Sert de transition entre les salles, aide au suspense.</w:t>
       </w:r>
     </w:p>
+    <w:p/>
     <w:p>
       <w:r>
         <w:t>_ Tapis roulant : le joueur se déplace automatiquement jusqu’au bout du chemin défini par le tapis.</w:t>
@@ -64,7 +66,7 @@
                     </pic:cNvPicPr>
                   </pic:nvPicPr>
                   <pic:blipFill>
-                    <a:blip r:embed="rId4">
+                    <a:blip r:embed="rId5">
                       <a:extLst>
                         <a:ext uri="{28A0092B-C50C-407E-A947-70E740481C1C}">
                           <a14:useLocalDpi xmlns:a14="http://schemas.microsoft.com/office/drawing/2010/main" val="0"/>
@@ -110,6 +112,7 @@
         <w:t>, cristal…).</w:t>
       </w:r>
     </w:p>
+    <w:p/>
     <w:p>
       <w:pPr>
         <w:rPr>
@@ -143,6 +146,7 @@
         <w:rPr>
           <w:noProof/>
         </w:rPr>
+        <w:lastRenderedPageBreak/>
         <w:drawing>
           <wp:inline distT="0" distB="0" distL="0" distR="0">
             <wp:extent cx="5527902" cy="3095625"/>
@@ -161,7 +165,7 @@
                     </pic:cNvPicPr>
                   </pic:nvPicPr>
                   <pic:blipFill>
-                    <a:blip r:embed="rId5">
+                    <a:blip r:embed="rId6">
                       <a:extLst>
                         <a:ext uri="{28A0092B-C50C-407E-A947-70E740481C1C}">
                           <a14:useLocalDpi xmlns:a14="http://schemas.microsoft.com/office/drawing/2010/main" val="0"/>
@@ -195,7 +199,6 @@
     </w:p>
     <w:p>
       <w:r>
-        <w:lastRenderedPageBreak/>
         <w:t xml:space="preserve">_ </w:t>
       </w:r>
       <w:r>
@@ -231,7 +234,7 @@
                     </pic:cNvPicPr>
                   </pic:nvPicPr>
                   <pic:blipFill>
-                    <a:blip r:embed="rId6">
+                    <a:blip r:embed="rId7">
                       <a:extLst>
                         <a:ext uri="{28A0092B-C50C-407E-A947-70E740481C1C}">
                           <a14:useLocalDpi xmlns:a14="http://schemas.microsoft.com/office/drawing/2010/main" val="0"/>
@@ -268,6 +271,7 @@
         <w:t>_ Fuite vapeur : Des jets de vapeur bouillante sont envoyé à intervalle régulier et blesse le joueur (ne blesse pas les robots ennemis).</w:t>
       </w:r>
     </w:p>
+    <w:p/>
     <w:p>
       <w:r>
         <w:t xml:space="preserve">_ </w:t>
@@ -287,6 +291,7 @@
         <w:rPr>
           <w:noProof/>
         </w:rPr>
+        <w:lastRenderedPageBreak/>
         <w:drawing>
           <wp:inline distT="0" distB="0" distL="0" distR="0">
             <wp:extent cx="5760720" cy="3238805"/>
@@ -305,7 +310,7 @@
                     </pic:cNvPicPr>
                   </pic:nvPicPr>
                   <pic:blipFill>
-                    <a:blip r:embed="rId7">
+                    <a:blip r:embed="rId8">
                       <a:extLst>
                         <a:ext uri="{28A0092B-C50C-407E-A947-70E740481C1C}">
                           <a14:useLocalDpi xmlns:a14="http://schemas.microsoft.com/office/drawing/2010/main" val="0"/>
@@ -342,6 +347,7 @@
         <w:t>_ Coffre rouage : Nécessite une clé spécifique pour déverrouiller le contenu du coffre.</w:t>
       </w:r>
     </w:p>
+    <w:p/>
     <w:p>
       <w:r>
         <w:t xml:space="preserve">_ Coffre rouage 2 (puzzle) : Vous devez résoudre un puzzle consistant en un entremêlement de rouages qui permettent d’ouvrir la serrure un peu à la </w:t>
@@ -356,12 +362,10 @@
       </w:r>
     </w:p>
     <w:p>
-      <w:bookmarkStart w:id="0" w:name="_GoBack"/>
       <w:r>
         <w:rPr>
           <w:noProof/>
         </w:rPr>
-        <w:lastRenderedPageBreak/>
         <w:drawing>
           <wp:inline distT="0" distB="0" distL="0" distR="0">
             <wp:extent cx="4676775" cy="3507581"/>
@@ -380,7 +384,7 @@
                     </pic:cNvPicPr>
                   </pic:nvPicPr>
                   <pic:blipFill>
-                    <a:blip r:embed="rId8">
+                    <a:blip r:embed="rId9">
                       <a:extLst>
                         <a:ext uri="{28A0092B-C50C-407E-A947-70E740481C1C}">
                           <a14:useLocalDpi xmlns:a14="http://schemas.microsoft.com/office/drawing/2010/main" val="0"/>
@@ -411,7 +415,6 @@
           </wp:inline>
         </w:drawing>
       </w:r>
-      <w:bookmarkEnd w:id="0"/>
       <w:r>
         <w:t xml:space="preserve">s </w:t>
       </w:r>
@@ -446,11 +449,14 @@
         <w:t>.</w:t>
       </w:r>
     </w:p>
-    <w:p>
-      <w:r>
+    <w:p/>
+    <w:p>
+      <w:r>
+        <w:lastRenderedPageBreak/>
         <w:t>_ Porte à pression : porte se refermant à intervalle régulier si le joueur se retrouve pris entre les deux plaques il meurt automatiquement.</w:t>
       </w:r>
     </w:p>
+    <w:p/>
     <w:p>
       <w:r>
         <w:t xml:space="preserve">_ </w:t>
@@ -459,6 +465,7 @@
         <w:t>Robot mécanisme : robot se déplaçant à intervalle régulier ne traque pas le joueur mais l’attaque s’il se trouve sur son chemin, un mécanisme se trouve dans leur dos.</w:t>
       </w:r>
     </w:p>
+    <w:p/>
     <w:p>
       <w:r>
         <w:t xml:space="preserve">_ </w:t>
@@ -490,7 +497,7 @@
                     </pic:cNvPicPr>
                   </pic:nvPicPr>
                   <pic:blipFill>
-                    <a:blip r:embed="rId9" cstate="print">
+                    <a:blip r:embed="rId10" cstate="print">
                       <a:extLst>
                         <a:ext uri="{28A0092B-C50C-407E-A947-70E740481C1C}">
                           <a14:useLocalDpi xmlns:a14="http://schemas.microsoft.com/office/drawing/2010/main" val="0"/>
@@ -524,10 +531,10 @@
     </w:p>
     <w:p>
       <w:r>
-        <w:lastRenderedPageBreak/>
         <w:t>_ Sol électrique : diffuse à intervalle régulier ou constant un flux électrique au sol infligeant des dégâts à intervalle régulier.</w:t>
       </w:r>
     </w:p>
+    <w:p/>
     <w:p>
       <w:r>
         <w:t xml:space="preserve">_ </w:t>
@@ -544,6 +551,7 @@
         <w:rPr>
           <w:noProof/>
         </w:rPr>
+        <w:lastRenderedPageBreak/>
         <w:drawing>
           <wp:inline distT="0" distB="0" distL="0" distR="0">
             <wp:extent cx="5760720" cy="3240405"/>
@@ -562,7 +570,7 @@
                     </pic:cNvPicPr>
                   </pic:nvPicPr>
                   <pic:blipFill>
-                    <a:blip r:embed="rId10">
+                    <a:blip r:embed="rId11">
                       <a:extLst>
                         <a:ext uri="{28A0092B-C50C-407E-A947-70E740481C1C}">
                           <a14:useLocalDpi xmlns:a14="http://schemas.microsoft.com/office/drawing/2010/main" val="0"/>
@@ -599,11 +607,13 @@
         <w:t>_ Gem piégé : si vous essayez de la récupérer directement sans désactiver le mécanisme vous déclenchez le piège qui lui est lié.</w:t>
       </w:r>
     </w:p>
+    <w:p/>
     <w:p>
       <w:r>
         <w:t>_ Zone rotative : grâce à un mécanisme (rouage, manivelle, levier…) vous pouvez changer la disposition des couloirs.</w:t>
       </w:r>
     </w:p>
+    <w:p/>
     <w:p>
       <w:r>
         <w:t xml:space="preserve">_ </w:t>
@@ -615,6 +625,7 @@
         <w:t>Balaye de case en case un périmètre définis. Si vous êtes détecté par la caméra le mécanisme qui lui est lié s’active (ennemis, trappe…). Les caméras peuvent être désactivé en coupant le courant en accédant à la salle de surveillance et en les désactivant depuis le panneau de contrôle.</w:t>
       </w:r>
     </w:p>
+    <w:p/>
     <w:p>
       <w:r>
         <w:t xml:space="preserve">_ </w:t>
@@ -626,19 +637,224 @@
         <w:t>à mi-hauteur les marches se dérobent et le joueur glisse jusqu’au début de l’escalier. Pour désactiver le piège on peut se servir de mécanisme comme les leviers, rouages…</w:t>
       </w:r>
     </w:p>
+    <w:p/>
     <w:p>
       <w:r>
         <w:t>_ Escalier : permet d’accéder à l’étage supérieur ou inférieure.</w:t>
       </w:r>
     </w:p>
+    <w:p/>
     <w:p>
       <w:r>
         <w:t>_ Monte-charge : permet d’accéder à un étage relié au monte-charge correspondant.</w:t>
       </w:r>
     </w:p>
+    <w:p/>
     <w:p>
       <w:r>
         <w:t xml:space="preserve">_ </w:t>
+      </w:r>
+      <w:r>
+        <w:t xml:space="preserve">Mur piégé : en passant sur une dalle, on active un mur piégé pivotant, qui nous inflige des dégâts et/ou nous fait reculer (exemple dessous dans </w:t>
+      </w:r>
+      <w:proofErr w:type="spellStart"/>
+      <w:r>
+        <w:t>Skyrim</w:t>
+      </w:r>
+      <w:proofErr w:type="spellEnd"/>
+      <w:r>
+        <w:t xml:space="preserve"> : en marchant sur la dalle, le mur pivote et </w:t>
+      </w:r>
+      <w:r>
+        <w:lastRenderedPageBreak/>
+        <w:t>nous inflige des dégâts. On peut l’éviter en passant par un petit passage derrière).</w:t>
+      </w:r>
+      <w:r>
+        <w:rPr>
+          <w:noProof/>
+        </w:rPr>
+        <w:t xml:space="preserve"> </w:t>
+      </w:r>
+      <w:r>
+        <w:rPr>
+          <w:noProof/>
+        </w:rPr>
+        <w:drawing>
+          <wp:inline distT="0" distB="0" distL="0" distR="0" wp14:anchorId="059C2FF9" wp14:editId="53E90879">
+            <wp:extent cx="5760720" cy="3240405"/>
+            <wp:effectExtent l="0" t="0" r="0" b="0"/>
+            <wp:docPr id="5" name="Image 5"/>
+            <wp:cNvGraphicFramePr>
+              <a:graphicFrameLocks xmlns:a="http://schemas.openxmlformats.org/drawingml/2006/main" noChangeAspect="1"/>
+            </wp:cNvGraphicFramePr>
+            <a:graphic xmlns:a="http://schemas.openxmlformats.org/drawingml/2006/main">
+              <a:graphicData uri="http://schemas.openxmlformats.org/drawingml/2006/picture">
+                <pic:pic xmlns:pic="http://schemas.openxmlformats.org/drawingml/2006/picture">
+                  <pic:nvPicPr>
+                    <pic:cNvPr id="1" name=""/>
+                    <pic:cNvPicPr/>
+                  </pic:nvPicPr>
+                  <pic:blipFill>
+                    <a:blip r:embed="rId12"/>
+                    <a:stretch>
+                      <a:fillRect/>
+                    </a:stretch>
+                  </pic:blipFill>
+                  <pic:spPr>
+                    <a:xfrm>
+                      <a:off x="0" y="0"/>
+                      <a:ext cx="5760720" cy="3240405"/>
+                    </a:xfrm>
+                    <a:prstGeom prst="rect">
+                      <a:avLst/>
+                    </a:prstGeom>
+                  </pic:spPr>
+                </pic:pic>
+              </a:graphicData>
+            </a:graphic>
+          </wp:inline>
+        </w:drawing>
+      </w:r>
+    </w:p>
+    <w:p/>
+    <w:p>
+      <w:r>
+        <w:t>_ Ascenseur : Une plateforme élévatrice activée par un interrupteur sur celle-ci. En l’activant, une porte se ferme, et le joueur est bloqué sur la plateforme pendant la montée/descente. Un monstre peut apparaitre sur la plateforme, et le joueur doit survivre à ses attaques avant d’arriver à l’étage.</w:t>
+      </w:r>
+    </w:p>
+    <w:p/>
+    <w:p>
+      <w:r>
+        <w:t>_</w:t>
+      </w:r>
+      <w:r>
+        <w:t xml:space="preserve"> Sol mouillé : conduit l’électricité, peut se combiner avec une attaque électrique et </w:t>
+      </w:r>
+      <w:proofErr w:type="spellStart"/>
+      <w:r>
+        <w:t>stun</w:t>
+      </w:r>
+      <w:proofErr w:type="spellEnd"/>
+      <w:r>
+        <w:t xml:space="preserve"> ou tuer des ennemis dessus.</w:t>
+      </w:r>
+    </w:p>
+    <w:p>
+      <w:bookmarkStart w:id="0" w:name="_GoBack"/>
+      <w:bookmarkEnd w:id="0"/>
+    </w:p>
+    <w:p>
+      <w:r>
+        <w:t>_Porte verrouillée : à ouvrir avec une clé que l’on récupère dans des coffres ou sur des ennemis</w:t>
+      </w:r>
+    </w:p>
+    <w:p/>
+    <w:p>
+      <w:r>
+        <w:lastRenderedPageBreak/>
+        <w:t>_</w:t>
+      </w:r>
+      <w:r>
+        <w:t xml:space="preserve"> </w:t>
+      </w:r>
+      <w:bookmarkStart w:id="1" w:name="_Hlk493590153"/>
+      <w:r>
+        <w:t>Découpeuse rotative : dans une salle fermée, le joueur d</w:t>
+      </w:r>
+      <w:r>
+        <w:t>oit se déplacer en évitant un bras découpeur tournant autour d’un axe central.</w:t>
+      </w:r>
+      <w:r>
+        <w:t xml:space="preserve"> </w:t>
+      </w:r>
+      <w:r>
+        <w:drawing>
+          <wp:inline distT="0" distB="0" distL="0" distR="0" wp14:anchorId="602BBE66" wp14:editId="09342C7E">
+            <wp:extent cx="5760720" cy="3840480"/>
+            <wp:effectExtent l="0" t="0" r="0" b="7620"/>
+            <wp:docPr id="12" name="Image 12" descr="http://supergames.org/wp-content/uploads/2015/02/meltdown3.jpg"/>
+            <wp:cNvGraphicFramePr>
+              <a:graphicFrameLocks xmlns:a="http://schemas.openxmlformats.org/drawingml/2006/main" noChangeAspect="1"/>
+            </wp:cNvGraphicFramePr>
+            <a:graphic xmlns:a="http://schemas.openxmlformats.org/drawingml/2006/main">
+              <a:graphicData uri="http://schemas.openxmlformats.org/drawingml/2006/picture">
+                <pic:pic xmlns:pic="http://schemas.openxmlformats.org/drawingml/2006/picture">
+                  <pic:nvPicPr>
+                    <pic:cNvPr id="0" name="Picture 1" descr="http://supergames.org/wp-content/uploads/2015/02/meltdown3.jpg"/>
+                    <pic:cNvPicPr>
+                      <a:picLocks noChangeAspect="1" noChangeArrowheads="1"/>
+                    </pic:cNvPicPr>
+                  </pic:nvPicPr>
+                  <pic:blipFill>
+                    <a:blip r:embed="rId13">
+                      <a:extLst>
+                        <a:ext uri="{28A0092B-C50C-407E-A947-70E740481C1C}">
+                          <a14:useLocalDpi xmlns:a14="http://schemas.microsoft.com/office/drawing/2010/main" val="0"/>
+                        </a:ext>
+                      </a:extLst>
+                    </a:blip>
+                    <a:srcRect/>
+                    <a:stretch>
+                      <a:fillRect/>
+                    </a:stretch>
+                  </pic:blipFill>
+                  <pic:spPr bwMode="auto">
+                    <a:xfrm>
+                      <a:off x="0" y="0"/>
+                      <a:ext cx="5760720" cy="3840480"/>
+                    </a:xfrm>
+                    <a:prstGeom prst="rect">
+                      <a:avLst/>
+                    </a:prstGeom>
+                    <a:noFill/>
+                    <a:ln>
+                      <a:noFill/>
+                    </a:ln>
+                  </pic:spPr>
+                </pic:pic>
+              </a:graphicData>
+            </a:graphic>
+          </wp:inline>
+        </w:drawing>
+      </w:r>
+      <w:r>
+        <w:t xml:space="preserve"> </w:t>
+      </w:r>
+    </w:p>
+    <w:bookmarkEnd w:id="1"/>
+    <w:p/>
+    <w:p>
+      <w:r>
+        <w:t>_</w:t>
+      </w:r>
+      <w:r>
+        <w:t xml:space="preserve"> Plateforme mouvante : une plateforme se déplaçant </w:t>
+      </w:r>
+      <w:proofErr w:type="spellStart"/>
+      <w:r>
+        <w:t>au dessus</w:t>
+      </w:r>
+      <w:proofErr w:type="spellEnd"/>
+      <w:r>
+        <w:t xml:space="preserve"> du vide, privant le joueur de sa capacité de déplacement (il doit attendre la fin du parcours de la plateforme pour redescendre). Il ne peut que se tourner. Permet une séquence « tir au pigeon ».</w:t>
+      </w:r>
+    </w:p>
+    <w:p/>
+    <w:p>
+      <w:r>
+        <w:t>_Case pivotante pour accéder à d’autres endroits</w:t>
+      </w:r>
+    </w:p>
+    <w:p/>
+    <w:p>
+      <w:r>
+        <w:t>_ Objets du décor (exemple : tableaux sur les murs) cachant des objets (clés, documents, etc…)</w:t>
+      </w:r>
+    </w:p>
+    <w:p/>
+    <w:p>
+      <w:r>
+        <w:t>_Couloirs plus étroits dans lesquels les monstres ne peuvent pas passer mais le joueur si (met fin à une poursuite)</w:t>
       </w:r>
     </w:p>
     <w:sectPr>
@@ -649,6 +865,126 @@
     </w:sectPr>
   </w:body>
 </w:document>
+</file>
+
+<file path=word/numbering.xml><?xml version="1.0" encoding="utf-8"?>
+<w:numbering xmlns:wpc="http://schemas.microsoft.com/office/word/2010/wordprocessingCanvas" xmlns:cx="http://schemas.microsoft.com/office/drawing/2014/chartex" xmlns:cx1="http://schemas.microsoft.com/office/drawing/2015/9/8/chartex" xmlns:cx2="http://schemas.microsoft.com/office/drawing/2015/10/21/chartex" xmlns:cx3="http://schemas.microsoft.com/office/drawing/2016/5/9/chartex" xmlns:cx4="http://schemas.microsoft.com/office/drawing/2016/5/10/chartex" xmlns:cx5="http://schemas.microsoft.com/office/drawing/2016/5/11/chartex" xmlns:cx6="http://schemas.microsoft.com/office/drawing/2016/5/12/chartex" xmlns:cx7="http://schemas.microsoft.com/office/drawing/2016/5/13/chartex" xmlns:cx8="http://schemas.microsoft.com/office/drawing/2016/5/14/chartex" xmlns:mc="http://schemas.openxmlformats.org/markup-compatibility/2006" xmlns:aink="http://schemas.microsoft.com/office/drawing/2016/ink" xmlns:am3d="http://schemas.microsoft.com/office/drawing/2017/model3d" xmlns:o="urn:schemas-microsoft-com:office:office" xmlns:r="http://schemas.openxmlformats.org/officeDocument/2006/relationships" xmlns:m="http://schemas.openxmlformats.org/officeDocument/2006/math" xmlns:v="urn:schemas-microsoft-com:vml" xmlns:wp14="http://schemas.microsoft.com/office/word/2010/wordprocessingDrawing" xmlns:wp="http://schemas.openxmlformats.org/drawingml/2006/wordprocessingDrawing" xmlns:w10="urn:schemas-microsoft-com:office:word" xmlns:w="http://schemas.openxmlformats.org/wordprocessingml/2006/main" xmlns:w14="http://schemas.microsoft.com/office/word/2010/wordml" xmlns:w15="http://schemas.microsoft.com/office/word/2012/wordml" xmlns:w16cid="http://schemas.microsoft.com/office/word/2016/wordml/cid" xmlns:w16se="http://schemas.microsoft.com/office/word/2015/wordml/symex" xmlns:wpg="http://schemas.microsoft.com/office/word/2010/wordprocessingGroup" xmlns:wpi="http://schemas.microsoft.com/office/word/2010/wordprocessingInk" xmlns:wne="http://schemas.microsoft.com/office/word/2006/wordml" xmlns:wps="http://schemas.microsoft.com/office/word/2010/wordprocessingShape" mc:Ignorable="w14 w15 w16se w16cid wp14">
+  <w:abstractNum w:abstractNumId="0" w15:restartNumberingAfterBreak="0">
+    <w:nsid w:val="209F35CC"/>
+    <w:multiLevelType w:val="hybridMultilevel"/>
+    <w:tmpl w:val="A3BCFB50"/>
+    <w:lvl w:ilvl="0" w:tplc="22FECB72">
+      <w:numFmt w:val="bullet"/>
+      <w:lvlText w:val="-"/>
+      <w:lvlJc w:val="left"/>
+      <w:pPr>
+        <w:ind w:left="720" w:hanging="360"/>
+      </w:pPr>
+      <w:rPr>
+        <w:rFonts w:ascii="Calibri" w:eastAsiaTheme="minorHAnsi" w:hAnsi="Calibri" w:cs="Calibri" w:hint="default"/>
+      </w:rPr>
+    </w:lvl>
+    <w:lvl w:ilvl="1" w:tplc="040C0003" w:tentative="1">
+      <w:start w:val="1"/>
+      <w:numFmt w:val="bullet"/>
+      <w:lvlText w:val="o"/>
+      <w:lvlJc w:val="left"/>
+      <w:pPr>
+        <w:ind w:left="1440" w:hanging="360"/>
+      </w:pPr>
+      <w:rPr>
+        <w:rFonts w:ascii="Courier New" w:hAnsi="Courier New" w:cs="Courier New" w:hint="default"/>
+      </w:rPr>
+    </w:lvl>
+    <w:lvl w:ilvl="2" w:tplc="040C0005" w:tentative="1">
+      <w:start w:val="1"/>
+      <w:numFmt w:val="bullet"/>
+      <w:lvlText w:val=""/>
+      <w:lvlJc w:val="left"/>
+      <w:pPr>
+        <w:ind w:left="2160" w:hanging="360"/>
+      </w:pPr>
+      <w:rPr>
+        <w:rFonts w:ascii="Wingdings" w:hAnsi="Wingdings" w:hint="default"/>
+      </w:rPr>
+    </w:lvl>
+    <w:lvl w:ilvl="3" w:tplc="040C0001" w:tentative="1">
+      <w:start w:val="1"/>
+      <w:numFmt w:val="bullet"/>
+      <w:lvlText w:val=""/>
+      <w:lvlJc w:val="left"/>
+      <w:pPr>
+        <w:ind w:left="2880" w:hanging="360"/>
+      </w:pPr>
+      <w:rPr>
+        <w:rFonts w:ascii="Symbol" w:hAnsi="Symbol" w:hint="default"/>
+      </w:rPr>
+    </w:lvl>
+    <w:lvl w:ilvl="4" w:tplc="040C0003" w:tentative="1">
+      <w:start w:val="1"/>
+      <w:numFmt w:val="bullet"/>
+      <w:lvlText w:val="o"/>
+      <w:lvlJc w:val="left"/>
+      <w:pPr>
+        <w:ind w:left="3600" w:hanging="360"/>
+      </w:pPr>
+      <w:rPr>
+        <w:rFonts w:ascii="Courier New" w:hAnsi="Courier New" w:cs="Courier New" w:hint="default"/>
+      </w:rPr>
+    </w:lvl>
+    <w:lvl w:ilvl="5" w:tplc="040C0005" w:tentative="1">
+      <w:start w:val="1"/>
+      <w:numFmt w:val="bullet"/>
+      <w:lvlText w:val=""/>
+      <w:lvlJc w:val="left"/>
+      <w:pPr>
+        <w:ind w:left="4320" w:hanging="360"/>
+      </w:pPr>
+      <w:rPr>
+        <w:rFonts w:ascii="Wingdings" w:hAnsi="Wingdings" w:hint="default"/>
+      </w:rPr>
+    </w:lvl>
+    <w:lvl w:ilvl="6" w:tplc="040C0001" w:tentative="1">
+      <w:start w:val="1"/>
+      <w:numFmt w:val="bullet"/>
+      <w:lvlText w:val=""/>
+      <w:lvlJc w:val="left"/>
+      <w:pPr>
+        <w:ind w:left="5040" w:hanging="360"/>
+      </w:pPr>
+      <w:rPr>
+        <w:rFonts w:ascii="Symbol" w:hAnsi="Symbol" w:hint="default"/>
+      </w:rPr>
+    </w:lvl>
+    <w:lvl w:ilvl="7" w:tplc="040C0003" w:tentative="1">
+      <w:start w:val="1"/>
+      <w:numFmt w:val="bullet"/>
+      <w:lvlText w:val="o"/>
+      <w:lvlJc w:val="left"/>
+      <w:pPr>
+        <w:ind w:left="5760" w:hanging="360"/>
+      </w:pPr>
+      <w:rPr>
+        <w:rFonts w:ascii="Courier New" w:hAnsi="Courier New" w:cs="Courier New" w:hint="default"/>
+      </w:rPr>
+    </w:lvl>
+    <w:lvl w:ilvl="8" w:tplc="040C0005" w:tentative="1">
+      <w:start w:val="1"/>
+      <w:numFmt w:val="bullet"/>
+      <w:lvlText w:val=""/>
+      <w:lvlJc w:val="left"/>
+      <w:pPr>
+        <w:ind w:left="6480" w:hanging="360"/>
+      </w:pPr>
+      <w:rPr>
+        <w:rFonts w:ascii="Wingdings" w:hAnsi="Wingdings" w:hint="default"/>
+      </w:rPr>
+    </w:lvl>
+  </w:abstractNum>
+  <w:num w:numId="1">
+    <w:abstractNumId w:val="0"/>
+  </w:num>
+</w:numbering>
 </file>
 
 <file path=word/styles.xml><?xml version="1.0" encoding="utf-8"?>
@@ -1052,7 +1388,6 @@
   <w:style w:type="character" w:default="1" w:styleId="Policepardfaut">
     <w:name w:val="Default Paragraph Font"/>
     <w:uiPriority w:val="1"/>
-    <w:semiHidden/>
     <w:unhideWhenUsed/>
   </w:style>
   <w:style w:type="table" w:default="1" w:styleId="TableauNormal">
@@ -1075,6 +1410,17 @@
     <w:uiPriority w:val="99"/>
     <w:semiHidden/>
     <w:unhideWhenUsed/>
+  </w:style>
+  <w:style w:type="paragraph" w:styleId="Paragraphedeliste">
+    <w:name w:val="List Paragraph"/>
+    <w:basedOn w:val="Normal"/>
+    <w:uiPriority w:val="34"/>
+    <w:qFormat/>
+    <w:rsid w:val="009129F7"/>
+    <w:pPr>
+      <w:ind w:left="720"/>
+      <w:contextualSpacing/>
+    </w:pPr>
   </w:style>
 </w:styles>
 </file>

</xml_diff>

<commit_message>
Mise à jour document Mécanismes d'exploration
</commit_message>
<xml_diff>
--- a/Docs/GDD/Mécanismes d'explorations.docx
+++ b/Docs/GDD/Mécanismes d'explorations.docx
@@ -35,6 +35,9 @@
     <w:p>
       <w:r>
         <w:t>_ Portes : Sert de transition entre les salles, aide au suspense.</w:t>
+      </w:r>
+      <w:r>
+        <w:t xml:space="preserve"> Activée avec le clic gauche sur la porte</w:t>
       </w:r>
     </w:p>
     <w:p/>
@@ -110,6 +113,9 @@
       </w:r>
       <w:r>
         <w:t>, cristal…).</w:t>
+      </w:r>
+      <w:r>
+        <w:t xml:space="preserve"> Le mécanisme est activé par le clic gauche dessus.</w:t>
       </w:r>
     </w:p>
     <w:p/>
@@ -346,19 +352,17 @@
       <w:r>
         <w:t>_ Coffre rouage : Nécessite une clé spécifique pour déverrouiller le contenu du coffre.</w:t>
       </w:r>
-    </w:p>
-    <w:p/>
-    <w:p>
-      <w:r>
-        <w:t xml:space="preserve">_ Coffre rouage 2 (puzzle) : Vous devez résoudre un puzzle consistant en un entremêlement de rouages qui permettent d’ouvrir la serrure un peu à la </w:t>
-      </w:r>
-      <w:proofErr w:type="spellStart"/>
-      <w:r>
-        <w:t>skyrim</w:t>
-      </w:r>
-      <w:proofErr w:type="spellEnd"/>
-      <w:r>
-        <w:t>.</w:t>
+      <w:r>
+        <w:t xml:space="preserve"> Le joueur doit cliquer sur la clé dans l’inventaire puis sur le coffre pour l’ouvrir</w:t>
+      </w:r>
+    </w:p>
+    <w:p/>
+    <w:p>
+      <w:r>
+        <w:t>_ Coffre rouage 2 (puzzle) : Vous devez résoudre un puzzle consistant en un entremêlement de rouages qui permettent d’ouvrir la serrure un peu à la skyrim.</w:t>
+      </w:r>
+      <w:r>
+        <w:t xml:space="preserve"> Même principe que le coffre rouage, mais le joueur clique directement sur coffre, ce qui ouvre un mini jeu se jouant au clic gauche.</w:t>
       </w:r>
     </w:p>
     <w:p>
@@ -424,35 +428,24 @@
         <w:t>_ Coffre</w:t>
       </w:r>
       <w:r>
-        <w:t xml:space="preserve"> </w:t>
-      </w:r>
-      <w:proofErr w:type="spellStart"/>
-      <w:r>
-        <w:t>mimic</w:t>
-      </w:r>
-      <w:proofErr w:type="spellEnd"/>
+        <w:t xml:space="preserve"> mimic</w:t>
+      </w:r>
       <w:r>
         <w:t xml:space="preserve"> : Le coffre disparait dans de </w:t>
       </w:r>
       <w:r>
-        <w:t xml:space="preserve">la vapeur et se transforme en </w:t>
-      </w:r>
-      <w:proofErr w:type="spellStart"/>
-      <w:r>
-        <w:t>mé</w:t>
-      </w:r>
-      <w:r>
-        <w:t>ca</w:t>
-      </w:r>
-      <w:proofErr w:type="spellEnd"/>
-      <w:r>
-        <w:t>.</w:t>
-      </w:r>
-    </w:p>
-    <w:p/>
-    <w:p>
-      <w:r>
-        <w:lastRenderedPageBreak/>
+        <w:t>la vapeur et se transforme en mé</w:t>
+      </w:r>
+      <w:r>
+        <w:t>ca.</w:t>
+      </w:r>
+      <w:r>
+        <w:t xml:space="preserve"> Même principe, le joueur clique directement sur le coffre, mais celui-ci se transforme et l’attaque.</w:t>
+      </w:r>
+    </w:p>
+    <w:p/>
+    <w:p>
+      <w:r>
         <w:t>_ Porte à pression : porte se refermant à intervalle régulier si le joueur se retrouve pris entre les deux plaques il meurt automatiquement.</w:t>
       </w:r>
     </w:p>
@@ -464,6 +457,9 @@
       <w:r>
         <w:t>Robot mécanisme : robot se déplaçant à intervalle régulier ne traque pas le joueur mais l’attaque s’il se trouve sur son chemin, un mécanisme se trouve dans leur dos.</w:t>
       </w:r>
+      <w:r>
+        <w:t xml:space="preserve"> Le joueur doit le contourner pour cliquer sur l’interrupteur se trouvant dans son dos et ainsi le désactiver.</w:t>
+      </w:r>
     </w:p>
     <w:p/>
     <w:p>
@@ -472,6 +468,9 @@
       </w:r>
       <w:r>
         <w:t>Mur de rouages : puzzle ou vous devez activer un mécanisme (X voyants doivent passer du rouge au vert) en faisant tourner les différents rouages constituant le puzzle. Chaque rouage tourné entraîne le changement de couleur d’un voyant ou plusieurs voyant.</w:t>
+      </w:r>
+      <w:r>
+        <w:t xml:space="preserve"> Les rouages tourtent en cliquant dessus.</w:t>
       </w:r>
     </w:p>
     <w:p>
@@ -606,12 +605,18 @@
       <w:r>
         <w:t>_ Gem piégé : si vous essayez de la récupérer directement sans désactiver le mécanisme vous déclenchez le piège qui lui est lié.</w:t>
       </w:r>
+      <w:r>
+        <w:t xml:space="preserve"> Le joueur clique dessus et le piège se déclenche.</w:t>
+      </w:r>
     </w:p>
     <w:p/>
     <w:p>
       <w:r>
         <w:t>_ Zone rotative : grâce à un mécanisme (rouage, manivelle, levier…) vous pouvez changer la disposition des couloirs.</w:t>
       </w:r>
+      <w:r>
+        <w:t xml:space="preserve"> La zone pivote quand le joueur clique sur le mécanisme.</w:t>
+      </w:r>
     </w:p>
     <w:p/>
     <w:p>
@@ -624,6 +629,9 @@
       <w:r>
         <w:t>Balaye de case en case un périmètre définis. Si vous êtes détecté par la caméra le mécanisme qui lui est lié s’active (ennemis, trappe…). Les caméras peuvent être désactivé en coupant le courant en accédant à la salle de surveillance et en les désactivant depuis le panneau de contrôle.</w:t>
       </w:r>
+      <w:r>
+        <w:t xml:space="preserve"> Le joueur clique sur le panneau de contrôle pour désactiver la caméra associée.</w:t>
+      </w:r>
     </w:p>
     <w:p/>
     <w:p>
@@ -636,6 +644,9 @@
       <w:r>
         <w:t>à mi-hauteur les marches se dérobent et le joueur glisse jusqu’au début de l’escalier. Pour désactiver le piège on peut se servir de mécanisme comme les leviers, rouages…</w:t>
       </w:r>
+      <w:r>
+        <w:t xml:space="preserve"> Si on peut désactiver l’enclenchement de l’escalier, on peut imaginer un clic sur l’interrupteur associé.</w:t>
+      </w:r>
     </w:p>
     <w:p/>
     <w:p>
@@ -648,6 +659,19 @@
       <w:r>
         <w:t>_ Monte-charge : permet d’accéder à un étage relié au monte-charge correspondant.</w:t>
       </w:r>
+      <w:r>
+        <w:t xml:space="preserve"> Indépendant du joueur ou activé par un clic gauche sur l’interrupteur.</w:t>
+      </w:r>
+    </w:p>
+    <w:p/>
+    <w:p>
+      <w:r>
+        <w:lastRenderedPageBreak/>
+        <w:t>_ Ascenseur : Une plateforme élévatrice activée par un interrupteur sur celle-ci. En l’activant, une porte se ferme, et le joueur est bloqué sur la plateforme pendant la montée/descente. Un monstre peut apparaitre sur la plateforme, et le joueur doit survivre à ses attaques avant d’arriver à l’étage.</w:t>
+      </w:r>
+      <w:r>
+        <w:t xml:space="preserve"> L’interrupteur s’active en cliquant dessus.</w:t>
+      </w:r>
     </w:p>
     <w:p/>
     <w:p>
@@ -655,19 +679,7 @@
         <w:t xml:space="preserve">_ </w:t>
       </w:r>
       <w:r>
-        <w:t xml:space="preserve">Mur piégé : en passant sur une dalle, on active un mur piégé pivotant, qui nous inflige des dégâts et/ou nous fait reculer (exemple dessous dans </w:t>
-      </w:r>
-      <w:proofErr w:type="spellStart"/>
-      <w:r>
-        <w:t>Skyrim</w:t>
-      </w:r>
-      <w:proofErr w:type="spellEnd"/>
-      <w:r>
-        <w:t xml:space="preserve"> : en marchant sur la dalle, le mur pivote et </w:t>
-      </w:r>
-      <w:r>
-        <w:lastRenderedPageBreak/>
-        <w:t>nous inflige des dégâts. On peut l’éviter en passant par un petit passage derrière).</w:t>
+        <w:t>Mur piégé : en passant sur une dalle, on active un mur piégé pivotant, qui nous inflige des dégâts et/ou nous fait reculer (exemple dessous dans Skyrim : en marchant sur la dalle, le mur pivote et nous inflige des dégâts. On peut l’éviter en passant par un petit passage derrière).</w:t>
       </w:r>
       <w:r>
         <w:rPr>
@@ -716,36 +728,21 @@
         </w:drawing>
       </w:r>
     </w:p>
-    <w:p/>
-    <w:p>
-      <w:r>
-        <w:t>_ Ascenseur : Une plateforme élévatrice activée par un interrupteur sur celle-ci. En l’activant, une porte se ferme, et le joueur est bloqué sur la plateforme pendant la montée/descente. Un monstre peut apparaitre sur la plateforme, et le joueur doit survivre à ses attaques avant d’arriver à l’étage.</w:t>
-      </w:r>
-    </w:p>
-    <w:p/>
     <w:p>
       <w:r>
         <w:t>_</w:t>
       </w:r>
       <w:r>
-        <w:t xml:space="preserve"> Sol mouillé : conduit l’électricité, peut se combiner avec une attaque électrique et </w:t>
-      </w:r>
-      <w:proofErr w:type="spellStart"/>
-      <w:r>
-        <w:t>stun</w:t>
-      </w:r>
-      <w:proofErr w:type="spellEnd"/>
-      <w:r>
-        <w:t xml:space="preserve"> ou tuer des ennemis dessus.</w:t>
-      </w:r>
-    </w:p>
-    <w:p>
-      <w:bookmarkStart w:id="0" w:name="_GoBack"/>
-      <w:bookmarkEnd w:id="0"/>
-    </w:p>
+        <w:t xml:space="preserve"> Sol mouillé : conduit l’électricité, peut se combiner avec une attaque électrique et stun ou tuer des ennemis dessus.</w:t>
+      </w:r>
+    </w:p>
+    <w:p/>
     <w:p>
       <w:r>
         <w:t>_Porte verrouillée : à ouvrir avec une clé que l’on récupère dans des coffres ou sur des ennemis</w:t>
+      </w:r>
+      <w:r>
+        <w:t>. Même principe d’activation que le coffre rouage.</w:t>
       </w:r>
     </w:p>
     <w:p/>
@@ -757,17 +754,14 @@
       <w:r>
         <w:t xml:space="preserve"> </w:t>
       </w:r>
-      <w:bookmarkStart w:id="1" w:name="_Hlk493590153"/>
-      <w:r>
-        <w:t>Découpeuse rotative : dans une salle fermée, le joueur d</w:t>
-      </w:r>
-      <w:r>
-        <w:t>oit se déplacer en évitant un bras découpeur tournant autour d’un axe central.</w:t>
-      </w:r>
-      <w:r>
-        <w:t xml:space="preserve"> </w:t>
-      </w:r>
-      <w:r>
+      <w:bookmarkStart w:id="0" w:name="_Hlk493590153"/>
+      <w:r>
+        <w:t xml:space="preserve">Découpeuse rotative : dans une salle fermée, le joueur doit se déplacer en évitant un bras découpeur tournant autour d’un axe central. </w:t>
+      </w:r>
+      <w:r>
+        <w:rPr>
+          <w:noProof/>
+        </w:rPr>
         <w:drawing>
           <wp:inline distT="0" distB="0" distL="0" distR="0" wp14:anchorId="602BBE66" wp14:editId="09342C7E">
             <wp:extent cx="5760720" cy="3840480"/>
@@ -821,28 +815,14 @@
         <w:t xml:space="preserve"> </w:t>
       </w:r>
     </w:p>
-    <w:bookmarkEnd w:id="1"/>
+    <w:bookmarkEnd w:id="0"/>
     <w:p/>
     <w:p>
       <w:r>
         <w:t>_</w:t>
       </w:r>
       <w:r>
-        <w:t xml:space="preserve"> Plateforme mouvante : une plateforme se déplaçant </w:t>
-      </w:r>
-      <w:proofErr w:type="spellStart"/>
-      <w:r>
-        <w:t>au dessus</w:t>
-      </w:r>
-      <w:proofErr w:type="spellEnd"/>
-      <w:r>
-        <w:t xml:space="preserve"> du vide, privant le joueur de sa capacité de déplacement (il doit attendre la fin du parcours de la plateforme pour redescendre). Il ne peut que se tourner. Permet une séquence « tir au pigeon ».</w:t>
-      </w:r>
-    </w:p>
-    <w:p/>
-    <w:p>
-      <w:r>
-        <w:t>_Case pivotante pour accéder à d’autres endroits</w:t>
+        <w:t xml:space="preserve"> Plateforme mouvante : une plateforme se déplaçant au dessus du vide, privant le joueur de sa capacité de déplacement (il doit attendre la fin du parcours de la plateforme pour redescendre). Il ne peut que se tourner. Permet une séquence « tir au pigeon ».</w:t>
       </w:r>
     </w:p>
     <w:p/>
@@ -850,12 +830,20 @@
       <w:r>
         <w:t>_ Objets du décor (exemple : tableaux sur les murs) cachant des objets (clés, documents, etc…)</w:t>
       </w:r>
+      <w:r>
+        <w:t>. En cliquant sur l’objet, celui-ci se retourne ou disparaît, révélant un objet caché derrière.</w:t>
+      </w:r>
     </w:p>
     <w:p/>
     <w:p>
       <w:r>
         <w:t>_Couloirs plus étroits dans lesquels les monstres ne peuvent pas passer mais le joueur si (met fin à une poursuite)</w:t>
       </w:r>
+      <w:r>
+        <w:t>.</w:t>
+      </w:r>
+      <w:bookmarkStart w:id="1" w:name="_GoBack"/>
+      <w:bookmarkEnd w:id="1"/>
     </w:p>
     <w:sectPr>
       <w:pgSz w:w="11906" w:h="16838"/>
@@ -1388,6 +1376,7 @@
   <w:style w:type="character" w:default="1" w:styleId="Policepardfaut">
     <w:name w:val="Default Paragraph Font"/>
     <w:uiPriority w:val="1"/>
+    <w:semiHidden/>
     <w:unhideWhenUsed/>
   </w:style>
   <w:style w:type="table" w:default="1" w:styleId="TableauNormal">

</xml_diff>